<commit_message>
Little fixes. Nothing special.
</commit_message>
<xml_diff>
--- a/src/main/resources/Help.docx
+++ b/src/main/resources/Help.docx
@@ -26,7 +26,21 @@
         <w:rPr>
           <w:sz w:val="20"/>
         </w:rPr>
-        <w:t xml:space="preserve">To use this generator, you must manually configure settings, students and house jobs. These are all configured in the data.yml file so open that with any text viewer and continue. First, note that when changing entries, you </w:t>
+        <w:t xml:space="preserve">To use this generator, you must manually configure settings, students and house jobs. These are all configured in the </w:t>
+      </w:r>
+      <w:proofErr w:type="spellStart"/>
+      <w:r>
+        <w:rPr>
+          <w:sz w:val="20"/>
+        </w:rPr>
+        <w:t>data.yml</w:t>
+      </w:r>
+      <w:proofErr w:type="spellEnd"/>
+      <w:r>
+        <w:rPr>
+          <w:sz w:val="20"/>
+        </w:rPr>
+        <w:t xml:space="preserve"> file so open that with any text viewer and continue. First, note that when changing entries, you </w:t>
       </w:r>
       <w:r>
         <w:rPr>
@@ -80,7 +94,21 @@
         <w:rPr>
           <w:sz w:val="20"/>
         </w:rPr>
-        <w:t>A list-type field giving all the week-days that day students are exempt from house jobs &amp; prefect duty. You can add as many or as few as you want but every entry must be a day of the week beginning with a capital letter. Each new entry should be placed on a new line, indented properly and preceded with a dash-space (- ). To make list-type entries empty (no exemptions in this case), simply put an opening and closing square bracket on the same line as the field (so it would look like “Exemptions: []”).</w:t>
+        <w:t>A list-type field giving all the week-days that day students are exempt from house jobs &amp; prefect duty. You can add as many or as few as you want but every entry must be a day of the week beginning with a capital letter. Each new entry should be placed on a new line, indented properly and preceded with a dash-space (</w:t>
+      </w:r>
+      <w:proofErr w:type="gramStart"/>
+      <w:r>
+        <w:rPr>
+          <w:sz w:val="20"/>
+        </w:rPr>
+        <w:t>- )</w:t>
+      </w:r>
+      <w:proofErr w:type="gramEnd"/>
+      <w:r>
+        <w:rPr>
+          <w:sz w:val="20"/>
+        </w:rPr>
+        <w:t>. To make list-type entries empty (no exemptions in this case), simply put an opening and closing square bracket on the same line as the field (so it would look like “Exemptions: []”).</w:t>
       </w:r>
     </w:p>
     <w:p>
@@ -107,7 +135,23 @@
         <w:rPr>
           <w:sz w:val="20"/>
         </w:rPr>
-        <w:t>This is a boolean field. Valid entries are “true” and “false” (yes and no, respectively). If true, day students will receive house jobs. This does not apply to prefect duty.</w:t>
+        <w:t xml:space="preserve">This is a </w:t>
+      </w:r>
+      <w:proofErr w:type="spellStart"/>
+      <w:proofErr w:type="gramStart"/>
+      <w:r>
+        <w:rPr>
+          <w:sz w:val="20"/>
+        </w:rPr>
+        <w:t>boolean</w:t>
+      </w:r>
+      <w:proofErr w:type="spellEnd"/>
+      <w:proofErr w:type="gramEnd"/>
+      <w:r>
+        <w:rPr>
+          <w:sz w:val="20"/>
+        </w:rPr>
+        <w:t xml:space="preserve"> field. Valid entries are “true” and “false” (yes and no, respectively). If true, day students will receive house jobs. This does not apply to prefect duty.</w:t>
       </w:r>
     </w:p>
     <w:p>
@@ -261,22 +305,14 @@
         <w:rPr>
           <w:sz w:val="20"/>
         </w:rPr>
-        <w:t>Once configured, simply double click Duty.jar to run it. This requires Java</w:t>
-      </w:r>
-      <w:r>
-        <w:rPr>
-          <w:sz w:val="20"/>
-        </w:rPr>
-        <w:t xml:space="preserve"> SE. It will automatically create the necessary folders and files and once completed will automatically terminate. If it does not work, you can run the</w:t>
-      </w:r>
-      <w:r>
-        <w:rPr>
-          <w:sz w:val="20"/>
-        </w:rPr>
-        <w:t xml:space="preserve"> program in the Windows console (open a console window, navigate to the project folder and type “java –jar Duty.jar”) to troubleshoot, otherwise examine your data.yml file for formatting problems.</w:t>
-      </w:r>
-      <w:bookmarkStart w:id="0" w:name="_GoBack"/>
-      <w:bookmarkEnd w:id="0"/>
+        <w:t>Once configured, simply d</w:t>
+      </w:r>
+      <w:r>
+        <w:rPr>
+          <w:sz w:val="20"/>
+        </w:rPr>
+        <w:t>ouble click Duty.jar to run the program.</w:t>
+      </w:r>
     </w:p>
     <w:sectPr>
       <w:pgSz w:w="12240" w:h="15840"/>

</xml_diff>